<commit_message>
Subiendo todo completo, proyecto terminado
</commit_message>
<xml_diff>
--- a/proyecto/informe/EntregaFinal/ENTREGA 3-201710093010-201710054010.doc.docx
+++ b/proyecto/informe/EntregaFinal/ENTREGA 3-201710093010-201710054010.doc.docx
@@ -184,7 +184,7 @@
     <w:p>
       <w:pPr>
         <w:sectPr>
-          <w:headerReference w:type="default" r:id="rId7"/>
+          <w:headerReference w:type="default" r:id="rId8"/>
           <w:pgSz w:w="12240" w:h="15840"/>
           <w:pgMar w:top="1224" w:right="1080" w:bottom="1440" w:left="1080" w:header="0" w:footer="720" w:gutter="0"/>
           <w:pgNumType w:start="1"/>
@@ -989,7 +989,7 @@
                     <pic:cNvPicPr preferRelativeResize="0"/>
                   </pic:nvPicPr>
                   <pic:blipFill>
-                    <a:blip r:embed="rId8"/>
+                    <a:blip r:embed="rId9"/>
                     <a:srcRect/>
                     <a:stretch>
                       <a:fillRect/>
@@ -1049,7 +1049,7 @@
       <w:r>
         <w:t>Todo </w:t>
       </w:r>
-      <w:hyperlink r:id="rId9">
+      <w:hyperlink r:id="rId10">
         <w:r>
           <w:t>nodo</w:t>
         </w:r>
@@ -1071,7 +1071,7 @@
       <w:r>
         <w:t>La </w:t>
       </w:r>
-      <w:hyperlink r:id="rId10" w:anchor="Nodo_ra.C3.ADz">
+      <w:hyperlink r:id="rId11" w:anchor="Nodo_ra.C3.ADz">
         <w:r>
           <w:t>raíz</w:t>
         </w:r>
@@ -1094,7 +1094,7 @@
         <w:lastRenderedPageBreak/>
         <w:t>Todas las </w:t>
       </w:r>
-      <w:hyperlink r:id="rId11" w:anchor="Nodo_hoja">
+      <w:hyperlink r:id="rId12" w:anchor="Nodo_hoja">
         <w:r>
           <w:t>hojas</w:t>
         </w:r>
@@ -1139,7 +1139,7 @@
       <w:r>
         <w:t>Estas reglas producen una regla crucial para los árboles rojo-negro: el </w:t>
       </w:r>
-      <w:hyperlink r:id="rId12" w:anchor="Camino">
+      <w:hyperlink r:id="rId13" w:anchor="Camino">
         <w:r>
           <w:t>camino</w:t>
         </w:r>
@@ -1156,7 +1156,7 @@
       <w:r>
         <w:t>Dado que las operaciones básicas como insertar, borrar y encontrar valores tienen un peor tiempo de ejecución proporcional a la </w:t>
       </w:r>
-      <w:hyperlink r:id="rId13" w:anchor="Altura">
+      <w:hyperlink r:id="rId14" w:anchor="Altura">
         <w:r>
           <w:t>altura del árbol</w:t>
         </w:r>
@@ -1238,7 +1238,7 @@
                     <pic:cNvPicPr preferRelativeResize="0"/>
                   </pic:nvPicPr>
                   <pic:blipFill>
-                    <a:blip r:embed="rId14"/>
+                    <a:blip r:embed="rId15"/>
                     <a:srcRect/>
                     <a:stretch>
                       <a:fillRect/>
@@ -1556,7 +1556,7 @@
                     <pic:cNvPicPr preferRelativeResize="0"/>
                   </pic:nvPicPr>
                   <pic:blipFill>
-                    <a:blip r:embed="rId15"/>
+                    <a:blip r:embed="rId16"/>
                     <a:srcRect/>
                     <a:stretch>
                       <a:fillRect/>
@@ -1679,7 +1679,7 @@
                     <pic:cNvPicPr preferRelativeResize="0"/>
                   </pic:nvPicPr>
                   <pic:blipFill>
-                    <a:blip r:embed="rId16"/>
+                    <a:blip r:embed="rId17"/>
                     <a:srcRect/>
                     <a:stretch>
                       <a:fillRect/>
@@ -1796,7 +1796,7 @@
                     <pic:cNvPicPr preferRelativeResize="0"/>
                   </pic:nvPicPr>
                   <pic:blipFill>
-                    <a:blip r:embed="rId17"/>
+                    <a:blip r:embed="rId18"/>
                     <a:srcRect/>
                     <a:stretch>
                       <a:fillRect/>
@@ -1941,7 +1941,7 @@
                     <pic:cNvPicPr preferRelativeResize="0"/>
                   </pic:nvPicPr>
                   <pic:blipFill>
-                    <a:blip r:embed="rId18"/>
+                    <a:blip r:embed="rId19"/>
                     <a:srcRect/>
                     <a:stretch>
                       <a:fillRect/>
@@ -2199,7 +2199,7 @@
                     </pic:cNvPicPr>
                   </pic:nvPicPr>
                   <pic:blipFill>
-                    <a:blip r:embed="rId19" cstate="print">
+                    <a:blip r:embed="rId20" cstate="print">
                       <a:extLst>
                         <a:ext uri="{28A0092B-C50C-407E-A947-70E740481C1C}">
                           <a14:useLocalDpi xmlns:a14="http://schemas.microsoft.com/office/drawing/2010/main" val="0"/>
@@ -2719,7 +2719,7 @@
                     </pic:cNvPicPr>
                   </pic:nvPicPr>
                   <pic:blipFill>
-                    <a:blip r:embed="rId20">
+                    <a:blip r:embed="rId21">
                       <a:extLst>
                         <a:ext uri="{28A0092B-C50C-407E-A947-70E740481C1C}">
                           <a14:useLocalDpi xmlns:a14="http://schemas.microsoft.com/office/drawing/2010/main" val="0"/>
@@ -2854,7 +2854,7 @@
                     </pic:cNvPicPr>
                   </pic:nvPicPr>
                   <pic:blipFill>
-                    <a:blip r:embed="rId21">
+                    <a:blip r:embed="rId22">
                       <a:extLst>
                         <a:ext uri="{28A0092B-C50C-407E-A947-70E740481C1C}">
                           <a14:useLocalDpi xmlns:a14="http://schemas.microsoft.com/office/drawing/2010/main" val="0"/>
@@ -2998,7 +2998,7 @@
                     </pic:cNvPicPr>
                   </pic:nvPicPr>
                   <pic:blipFill>
-                    <a:blip r:embed="rId22">
+                    <a:blip r:embed="rId23">
                       <a:extLst>
                         <a:ext uri="{28A0092B-C50C-407E-A947-70E740481C1C}">
                           <a14:useLocalDpi xmlns:a14="http://schemas.microsoft.com/office/drawing/2010/main" val="0"/>
@@ -5619,17 +5619,7 @@
           <w:color w:val="auto"/>
           <w:lang w:val="es-ES_tradnl" w:eastAsia="zh-CN"/>
         </w:rPr>
-        <w:t xml:space="preserve"> claro que esto no afecta mucho la complejidad y solo aumenta en una mínima parte el tiempo de ejecución, para cada una de las operaciones la eficiencia es muy buena, solo se puede observar un poco de demora al listar todos los elementos pero es algo que no se puede reduc</w:t>
-      </w:r>
-      <w:bookmarkStart w:id="5" w:name="_GoBack"/>
-      <w:bookmarkEnd w:id="5"/>
-      <w:r>
-        <w:rPr>
-          <w:bCs/>
-          <w:color w:val="auto"/>
-          <w:lang w:val="es-ES_tradnl" w:eastAsia="zh-CN"/>
-        </w:rPr>
-        <w:t>ir más pues es O(n) porque tiene que imprimir cada uno de los elementos que tiene sin obviar ninguno ya que perderíamos información.</w:t>
+        <w:t xml:space="preserve"> claro que esto no afecta mucho la complejidad y solo aumenta en una mínima parte el tiempo de ejecución, para cada una de las operaciones la eficiencia es muy buena, solo se puede observar un poco de demora al listar todos los elementos pero es algo que no se puede reducir más pues es O(n) porque tiene que imprimir cada uno de los elementos que tiene sin obviar ninguno ya que perderíamos información.</w:t>
       </w:r>
     </w:p>
     <w:p>
@@ -6528,7 +6518,7 @@
         </w:rPr>
         <w:t xml:space="preserve"> </w:t>
       </w:r>
-      <w:hyperlink r:id="rId23" w:history="1">
+      <w:hyperlink r:id="rId24" w:history="1">
         <w:r>
           <w:rPr>
             <w:rStyle w:val="Hipervnculo"/>
@@ -6803,7 +6793,7 @@
       <w:r>
         <w:t xml:space="preserve">: </w:t>
       </w:r>
-      <w:hyperlink r:id="rId24" w:history="1">
+      <w:hyperlink r:id="rId25" w:history="1">
         <w:r>
           <w:t>https://es.wikipedia.org/w/index.php?title=%C3%81rbol_biselado&amp;oldid=98936910</w:t>
         </w:r>
@@ -7148,15 +7138,16 @@
         <w:spacing w:before="120"/>
         <w:rPr>
           <w:color w:val="auto"/>
-          <w:lang w:val="es-CO"/>
-        </w:rPr>
-      </w:pPr>
-      <w:r>
-        <w:rPr>
-          <w:color w:val="auto"/>
           <w:shd w:val="clear" w:color="auto" w:fill="FFFFFF"/>
           <w:lang w:val="es-CO"/>
         </w:rPr>
+      </w:pPr>
+      <w:r>
+        <w:rPr>
+          <w:color w:val="auto"/>
+          <w:shd w:val="clear" w:color="auto" w:fill="FFFFFF"/>
+          <w:lang w:val="es-CO"/>
+        </w:rPr>
         <w:t>Grafica 6</w:t>
       </w:r>
       <w:r>
@@ -7207,17 +7198,920 @@
           <w:shd w:val="clear" w:color="auto" w:fill="FFFFFF"/>
           <w:lang w:val="es-CO"/>
         </w:rPr>
-        <w:t xml:space="preserve"> https://commons.wikimedia.org/w/index.php?title=File:BinaryTreeRotations.svg&amp;oldid=218298521.</w:t>
+        <w:t xml:space="preserve"> </w:t>
+      </w:r>
+      <w:r>
+        <w:rPr>
+          <w:color w:val="auto"/>
+          <w:shd w:val="clear" w:color="auto" w:fill="FFFFFF"/>
+          <w:lang w:val="es-CO"/>
+        </w:rPr>
+        <w:t>https://commons.wikimedia.org/w/index.php?title=File:BinaryTreeRotations.svg&amp;oldid=218298521</w:t>
+      </w:r>
+      <w:r>
+        <w:rPr>
+          <w:color w:val="auto"/>
+          <w:shd w:val="clear" w:color="auto" w:fill="FFFFFF"/>
+          <w:lang w:val="es-CO"/>
+        </w:rPr>
+        <w:t>.</w:t>
+      </w:r>
+    </w:p>
+    <w:p>
+      <w:pPr>
+        <w:spacing w:before="120"/>
+        <w:rPr>
+          <w:color w:val="auto"/>
+          <w:shd w:val="clear" w:color="auto" w:fill="FFFFFF"/>
+          <w:lang w:val="es-CO"/>
+        </w:rPr>
+      </w:pPr>
+    </w:p>
+    <w:p>
+      <w:pPr>
+        <w:spacing w:before="120"/>
+        <w:rPr>
+          <w:color w:val="auto"/>
+          <w:shd w:val="clear" w:color="auto" w:fill="FFFFFF"/>
+          <w:lang w:val="es-CO"/>
+        </w:rPr>
+      </w:pPr>
+    </w:p>
+    <w:p>
+      <w:pPr>
+        <w:spacing w:before="120"/>
+        <w:rPr>
+          <w:color w:val="auto"/>
+          <w:shd w:val="clear" w:color="auto" w:fill="FFFFFF"/>
+          <w:lang w:val="es-CO"/>
+        </w:rPr>
+      </w:pPr>
+    </w:p>
+    <w:p>
+      <w:pPr>
+        <w:spacing w:before="120"/>
+        <w:rPr>
+          <w:color w:val="auto"/>
+          <w:shd w:val="clear" w:color="auto" w:fill="FFFFFF"/>
+          <w:lang w:val="es-CO"/>
+        </w:rPr>
+      </w:pPr>
+    </w:p>
+    <w:p>
+      <w:pPr>
+        <w:spacing w:before="120"/>
+        <w:rPr>
+          <w:color w:val="auto"/>
+          <w:shd w:val="clear" w:color="auto" w:fill="FFFFFF"/>
+          <w:lang w:val="es-CO"/>
+        </w:rPr>
+      </w:pPr>
+    </w:p>
+    <w:p>
+      <w:pPr>
+        <w:spacing w:before="120"/>
+        <w:rPr>
+          <w:color w:val="auto"/>
+          <w:shd w:val="clear" w:color="auto" w:fill="FFFFFF"/>
+          <w:lang w:val="es-CO"/>
+        </w:rPr>
+      </w:pPr>
+    </w:p>
+    <w:p>
+      <w:pPr>
+        <w:spacing w:before="120"/>
+        <w:rPr>
+          <w:color w:val="auto"/>
+          <w:shd w:val="clear" w:color="auto" w:fill="FFFFFF"/>
+          <w:lang w:val="es-CO"/>
+        </w:rPr>
+      </w:pPr>
+    </w:p>
+    <w:p>
+      <w:pPr>
+        <w:spacing w:before="120"/>
+        <w:rPr>
+          <w:color w:val="auto"/>
+          <w:shd w:val="clear" w:color="auto" w:fill="FFFFFF"/>
+          <w:lang w:val="es-CO"/>
+        </w:rPr>
+      </w:pPr>
+    </w:p>
+    <w:p>
+      <w:pPr>
+        <w:spacing w:before="120"/>
+        <w:rPr>
+          <w:color w:val="auto"/>
+          <w:shd w:val="clear" w:color="auto" w:fill="FFFFFF"/>
+          <w:lang w:val="es-CO"/>
+        </w:rPr>
+      </w:pPr>
+    </w:p>
+    <w:p>
+      <w:pPr>
+        <w:spacing w:before="120"/>
+        <w:rPr>
+          <w:color w:val="auto"/>
+          <w:shd w:val="clear" w:color="auto" w:fill="FFFFFF"/>
+          <w:lang w:val="es-CO"/>
+        </w:rPr>
+      </w:pPr>
+    </w:p>
+    <w:p>
+      <w:pPr>
+        <w:spacing w:before="120"/>
+        <w:rPr>
+          <w:color w:val="auto"/>
+          <w:shd w:val="clear" w:color="auto" w:fill="FFFFFF"/>
+          <w:lang w:val="es-CO"/>
+        </w:rPr>
+      </w:pPr>
+    </w:p>
+    <w:p>
+      <w:pPr>
+        <w:spacing w:before="120"/>
+        <w:rPr>
+          <w:color w:val="auto"/>
+          <w:shd w:val="clear" w:color="auto" w:fill="FFFFFF"/>
+          <w:lang w:val="es-CO"/>
+        </w:rPr>
+      </w:pPr>
+    </w:p>
+    <w:p>
+      <w:pPr>
+        <w:spacing w:before="120"/>
+        <w:rPr>
+          <w:color w:val="auto"/>
+          <w:shd w:val="clear" w:color="auto" w:fill="FFFFFF"/>
+          <w:lang w:val="es-CO"/>
+        </w:rPr>
+      </w:pPr>
+    </w:p>
+    <w:p>
+      <w:pPr>
+        <w:spacing w:before="120"/>
+        <w:rPr>
+          <w:color w:val="auto"/>
+          <w:shd w:val="clear" w:color="auto" w:fill="FFFFFF"/>
+          <w:lang w:val="es-CO"/>
+        </w:rPr>
+      </w:pPr>
+    </w:p>
+    <w:p>
+      <w:pPr>
+        <w:spacing w:before="120"/>
+        <w:rPr>
+          <w:color w:val="auto"/>
+          <w:shd w:val="clear" w:color="auto" w:fill="FFFFFF"/>
+          <w:lang w:val="es-CO"/>
+        </w:rPr>
+      </w:pPr>
+    </w:p>
+    <w:p>
+      <w:pPr>
+        <w:spacing w:before="120"/>
+        <w:rPr>
+          <w:color w:val="auto"/>
+          <w:shd w:val="clear" w:color="auto" w:fill="FFFFFF"/>
+          <w:lang w:val="es-CO"/>
+        </w:rPr>
+      </w:pPr>
+    </w:p>
+    <w:p>
+      <w:pPr>
+        <w:spacing w:before="120"/>
+        <w:rPr>
+          <w:color w:val="auto"/>
+          <w:shd w:val="clear" w:color="auto" w:fill="FFFFFF"/>
+          <w:lang w:val="es-CO"/>
+        </w:rPr>
+      </w:pPr>
+    </w:p>
+    <w:p>
+      <w:pPr>
+        <w:spacing w:before="120"/>
+        <w:rPr>
+          <w:color w:val="auto"/>
+          <w:shd w:val="clear" w:color="auto" w:fill="FFFFFF"/>
+          <w:lang w:val="es-CO"/>
+        </w:rPr>
+      </w:pPr>
+    </w:p>
+    <w:p>
+      <w:pPr>
+        <w:spacing w:before="120"/>
+        <w:rPr>
+          <w:color w:val="auto"/>
+          <w:shd w:val="clear" w:color="auto" w:fill="FFFFFF"/>
+          <w:lang w:val="es-CO"/>
+        </w:rPr>
+      </w:pPr>
+    </w:p>
+    <w:p>
+      <w:pPr>
+        <w:spacing w:before="120"/>
+        <w:rPr>
+          <w:color w:val="auto"/>
+          <w:shd w:val="clear" w:color="auto" w:fill="FFFFFF"/>
+          <w:lang w:val="es-CO"/>
+        </w:rPr>
+      </w:pPr>
+    </w:p>
+    <w:p>
+      <w:pPr>
+        <w:spacing w:before="120"/>
+        <w:rPr>
+          <w:color w:val="auto"/>
+          <w:shd w:val="clear" w:color="auto" w:fill="FFFFFF"/>
+          <w:lang w:val="es-CO"/>
+        </w:rPr>
+      </w:pPr>
+    </w:p>
+    <w:p>
+      <w:pPr>
+        <w:spacing w:before="120"/>
+        <w:rPr>
+          <w:color w:val="auto"/>
+          <w:shd w:val="clear" w:color="auto" w:fill="FFFFFF"/>
+          <w:lang w:val="es-CO"/>
+        </w:rPr>
+      </w:pPr>
+    </w:p>
+    <w:p>
+      <w:pPr>
+        <w:spacing w:before="120"/>
+        <w:rPr>
+          <w:color w:val="auto"/>
+          <w:shd w:val="clear" w:color="auto" w:fill="FFFFFF"/>
+          <w:lang w:val="es-CO"/>
+        </w:rPr>
+      </w:pPr>
+    </w:p>
+    <w:p>
+      <w:pPr>
+        <w:spacing w:before="120"/>
+        <w:rPr>
+          <w:color w:val="auto"/>
+          <w:shd w:val="clear" w:color="auto" w:fill="FFFFFF"/>
+          <w:lang w:val="es-CO"/>
+        </w:rPr>
+      </w:pPr>
+    </w:p>
+    <w:p>
+      <w:pPr>
+        <w:spacing w:before="120"/>
+        <w:rPr>
+          <w:color w:val="auto"/>
+          <w:shd w:val="clear" w:color="auto" w:fill="FFFFFF"/>
+          <w:lang w:val="es-CO"/>
+        </w:rPr>
+      </w:pPr>
+    </w:p>
+    <w:p>
+      <w:pPr>
+        <w:spacing w:before="120"/>
+        <w:rPr>
+          <w:color w:val="auto"/>
+          <w:shd w:val="clear" w:color="auto" w:fill="FFFFFF"/>
+          <w:lang w:val="es-CO"/>
+        </w:rPr>
+      </w:pPr>
+    </w:p>
+    <w:p>
+      <w:pPr>
+        <w:spacing w:before="120"/>
+        <w:rPr>
+          <w:b/>
+          <w:color w:val="auto"/>
+          <w:shd w:val="clear" w:color="auto" w:fill="FFFFFF"/>
+          <w:lang w:val="es-CO"/>
+        </w:rPr>
+        <w:sectPr>
+          <w:type w:val="continuous"/>
+          <w:pgSz w:w="12240" w:h="15840"/>
+          <w:pgMar w:top="1224" w:right="1080" w:bottom="1440" w:left="1080" w:header="0" w:footer="720" w:gutter="0"/>
+          <w:cols w:num="2" w:space="720" w:equalWidth="0">
+            <w:col w:w="4824" w:space="432"/>
+            <w:col w:w="4824" w:space="0"/>
+          </w:cols>
+        </w:sectPr>
+      </w:pPr>
+    </w:p>
+    <w:p>
+      <w:pPr>
+        <w:spacing w:before="120"/>
+        <w:jc w:val="left"/>
+        <w:rPr>
+          <w:b/>
+          <w:color w:val="auto"/>
+          <w:shd w:val="clear" w:color="auto" w:fill="FFFFFF"/>
+          <w:lang w:val="es-CO"/>
+        </w:rPr>
+      </w:pPr>
+      <w:r>
+        <w:rPr>
+          <w:b/>
+          <w:color w:val="auto"/>
+          <w:shd w:val="clear" w:color="auto" w:fill="FFFFFF"/>
+          <w:lang w:val="es-CO"/>
+        </w:rPr>
+        <w:lastRenderedPageBreak/>
+        <w:t>6. Trabajo en equipo</w:t>
+      </w:r>
+    </w:p>
+    <w:p>
+      <w:pPr>
+        <w:spacing w:before="120"/>
+        <w:jc w:val="left"/>
+        <w:rPr>
+          <w:b/>
+          <w:color w:val="auto"/>
+          <w:shd w:val="clear" w:color="auto" w:fill="FFFFFF"/>
+          <w:lang w:val="es-CO"/>
+        </w:rPr>
+      </w:pPr>
+      <w:r>
+        <w:rPr>
+          <w:b/>
+          <w:color w:val="auto"/>
+          <w:shd w:val="clear" w:color="auto" w:fill="FFFFFF"/>
+          <w:lang w:val="es-CO"/>
+        </w:rPr>
+        <w:t xml:space="preserve">6.1 Reporte de </w:t>
+      </w:r>
+      <w:proofErr w:type="spellStart"/>
+      <w:r>
+        <w:rPr>
+          <w:b/>
+          <w:color w:val="auto"/>
+          <w:shd w:val="clear" w:color="auto" w:fill="FFFFFF"/>
+          <w:lang w:val="es-CO"/>
+        </w:rPr>
+        <w:t>github</w:t>
+      </w:r>
+      <w:proofErr w:type="spellEnd"/>
+    </w:p>
+    <w:p>
+      <w:pPr>
+        <w:spacing w:before="120"/>
+        <w:jc w:val="center"/>
+        <w:rPr>
+          <w:b/>
+          <w:color w:val="auto"/>
+          <w:shd w:val="clear" w:color="auto" w:fill="FFFFFF"/>
+          <w:lang w:val="es-CO"/>
+        </w:rPr>
+      </w:pPr>
+      <w:r>
+        <w:rPr>
+          <w:b/>
+          <w:noProof/>
+          <w:color w:val="auto"/>
+          <w:shd w:val="clear" w:color="auto" w:fill="FFFFFF"/>
+          <w:lang w:val="es-CO"/>
+        </w:rPr>
+        <w:drawing>
+          <wp:inline distT="0" distB="0" distL="0" distR="0" wp14:anchorId="74A1AA5F" wp14:editId="08D06CA6">
+            <wp:extent cx="5738357" cy="6561389"/>
+            <wp:effectExtent l="0" t="0" r="0" b="0"/>
+            <wp:docPr id="7" name="Imagen 7" descr="Imagen que contiene captura de pantalla&#10;&#10;Descripción generada con confianza muy alta"/>
+            <wp:cNvGraphicFramePr>
+              <a:graphicFrameLocks xmlns:a="http://schemas.openxmlformats.org/drawingml/2006/main" noChangeAspect="1"/>
+            </wp:cNvGraphicFramePr>
+            <a:graphic xmlns:a="http://schemas.openxmlformats.org/drawingml/2006/main">
+              <a:graphicData uri="http://schemas.openxmlformats.org/drawingml/2006/picture">
+                <pic:pic xmlns:pic="http://schemas.openxmlformats.org/drawingml/2006/picture">
+                  <pic:nvPicPr>
+                    <pic:cNvPr id="7" name="2017-10-29 (4).png"/>
+                    <pic:cNvPicPr/>
+                  </pic:nvPicPr>
+                  <pic:blipFill>
+                    <a:blip r:embed="rId26">
+                      <a:extLst>
+                        <a:ext uri="{28A0092B-C50C-407E-A947-70E740481C1C}">
+                          <a14:useLocalDpi xmlns:a14="http://schemas.microsoft.com/office/drawing/2010/main" val="0"/>
+                        </a:ext>
+                      </a:extLst>
+                    </a:blip>
+                    <a:stretch>
+                      <a:fillRect/>
+                    </a:stretch>
+                  </pic:blipFill>
+                  <pic:spPr>
+                    <a:xfrm>
+                      <a:off x="0" y="0"/>
+                      <a:ext cx="5738357" cy="6561389"/>
+                    </a:xfrm>
+                    <a:prstGeom prst="rect">
+                      <a:avLst/>
+                    </a:prstGeom>
+                  </pic:spPr>
+                </pic:pic>
+              </a:graphicData>
+            </a:graphic>
+          </wp:inline>
+        </w:drawing>
+      </w:r>
+    </w:p>
+    <w:p>
+      <w:pPr>
+        <w:spacing w:before="120"/>
+        <w:jc w:val="left"/>
+        <w:rPr>
+          <w:b/>
+          <w:color w:val="auto"/>
+          <w:shd w:val="clear" w:color="auto" w:fill="FFFFFF"/>
+          <w:lang w:val="es-CO"/>
+        </w:rPr>
+      </w:pPr>
+    </w:p>
+    <w:p>
+      <w:pPr>
+        <w:spacing w:before="120"/>
+        <w:ind w:left="720"/>
+        <w:jc w:val="left"/>
+        <w:rPr>
+          <w:b/>
+          <w:color w:val="auto"/>
+          <w:shd w:val="clear" w:color="auto" w:fill="FFFFFF"/>
+          <w:lang w:val="es-CO"/>
+        </w:rPr>
+      </w:pPr>
+    </w:p>
+    <w:p>
+      <w:pPr>
+        <w:spacing w:before="120"/>
+        <w:ind w:left="720"/>
+        <w:jc w:val="left"/>
+        <w:rPr>
+          <w:b/>
+          <w:color w:val="auto"/>
+          <w:shd w:val="clear" w:color="auto" w:fill="FFFFFF"/>
+          <w:lang w:val="es-CO"/>
+        </w:rPr>
+        <w:sectPr>
+          <w:type w:val="continuous"/>
+          <w:pgSz w:w="12240" w:h="15840"/>
+          <w:pgMar w:top="1224" w:right="1080" w:bottom="1440" w:left="1080" w:header="0" w:footer="720" w:gutter="0"/>
+          <w:cols w:space="432"/>
+        </w:sectPr>
+      </w:pPr>
+    </w:p>
+    <w:p>
+      <w:pPr>
+        <w:spacing w:before="120"/>
+        <w:rPr>
+          <w:color w:val="auto"/>
+          <w:shd w:val="clear" w:color="auto" w:fill="FFFFFF"/>
+          <w:lang w:val="es-CO"/>
+        </w:rPr>
+      </w:pPr>
+      <w:r>
+        <w:rPr>
+          <w:color w:val="auto"/>
+          <w:shd w:val="clear" w:color="auto" w:fill="FFFFFF"/>
+          <w:lang w:val="es-CO"/>
+        </w:rPr>
+        <w:t xml:space="preserve">   </w:t>
+      </w:r>
+    </w:p>
+    <w:p>
+      <w:pPr>
+        <w:spacing w:before="120"/>
+        <w:rPr>
+          <w:color w:val="auto"/>
+          <w:shd w:val="clear" w:color="auto" w:fill="FFFFFF"/>
+          <w:lang w:val="es-CO"/>
+        </w:rPr>
+      </w:pPr>
+    </w:p>
+    <w:p>
+      <w:pPr>
+        <w:spacing w:before="120"/>
+        <w:rPr>
+          <w:color w:val="auto"/>
+          <w:shd w:val="clear" w:color="auto" w:fill="FFFFFF"/>
+          <w:lang w:val="es-CO"/>
+        </w:rPr>
+      </w:pPr>
+    </w:p>
+    <w:p>
+      <w:pPr>
+        <w:spacing w:before="120"/>
+        <w:rPr>
+          <w:color w:val="auto"/>
+          <w:shd w:val="clear" w:color="auto" w:fill="FFFFFF"/>
+          <w:lang w:val="es-CO"/>
+        </w:rPr>
+      </w:pPr>
+    </w:p>
+    <w:p>
+      <w:pPr>
+        <w:spacing w:before="120"/>
+        <w:rPr>
+          <w:color w:val="auto"/>
+          <w:shd w:val="clear" w:color="auto" w:fill="FFFFFF"/>
+          <w:lang w:val="es-CO"/>
+        </w:rPr>
+      </w:pPr>
+    </w:p>
+    <w:p>
+      <w:pPr>
+        <w:spacing w:before="120"/>
+        <w:rPr>
+          <w:color w:val="auto"/>
+          <w:shd w:val="clear" w:color="auto" w:fill="FFFFFF"/>
+          <w:lang w:val="es-CO"/>
+        </w:rPr>
+      </w:pPr>
+    </w:p>
+    <w:p>
+      <w:pPr>
+        <w:spacing w:before="120"/>
+        <w:rPr>
+          <w:color w:val="auto"/>
+          <w:shd w:val="clear" w:color="auto" w:fill="FFFFFF"/>
+          <w:lang w:val="es-CO"/>
+        </w:rPr>
+      </w:pPr>
+    </w:p>
+    <w:p>
+      <w:pPr>
+        <w:spacing w:before="120"/>
+        <w:rPr>
+          <w:color w:val="auto"/>
+          <w:shd w:val="clear" w:color="auto" w:fill="FFFFFF"/>
+          <w:lang w:val="es-CO"/>
+        </w:rPr>
+      </w:pPr>
+    </w:p>
+    <w:p>
+      <w:pPr>
+        <w:spacing w:before="120"/>
+        <w:jc w:val="center"/>
+        <w:rPr>
+          <w:color w:val="auto"/>
+          <w:shd w:val="clear" w:color="auto" w:fill="FFFFFF"/>
+          <w:lang w:val="es-CO"/>
+        </w:rPr>
+        <w:sectPr>
+          <w:type w:val="continuous"/>
+          <w:pgSz w:w="12240" w:h="15840"/>
+          <w:pgMar w:top="1224" w:right="1080" w:bottom="1440" w:left="1080" w:header="0" w:footer="720" w:gutter="0"/>
+          <w:cols w:num="2" w:space="720" w:equalWidth="0">
+            <w:col w:w="4824" w:space="432"/>
+            <w:col w:w="4824" w:space="0"/>
+          </w:cols>
+        </w:sectPr>
+      </w:pPr>
+    </w:p>
+    <w:p>
+      <w:pPr>
+        <w:spacing w:before="120"/>
+        <w:jc w:val="center"/>
+        <w:rPr>
+          <w:color w:val="auto"/>
+          <w:shd w:val="clear" w:color="auto" w:fill="FFFFFF"/>
+          <w:lang w:val="es-CO"/>
+        </w:rPr>
+        <w:sectPr>
+          <w:type w:val="continuous"/>
+          <w:pgSz w:w="12240" w:h="15840"/>
+          <w:pgMar w:top="1224" w:right="1080" w:bottom="1440" w:left="1080" w:header="0" w:footer="720" w:gutter="0"/>
+          <w:cols w:space="432"/>
+        </w:sectPr>
+      </w:pPr>
+      <w:r>
+        <w:rPr>
+          <w:noProof/>
+          <w:color w:val="auto"/>
+          <w:shd w:val="clear" w:color="auto" w:fill="FFFFFF"/>
+          <w:lang w:val="es-CO"/>
+        </w:rPr>
+        <w:lastRenderedPageBreak/>
+        <w:drawing>
+          <wp:inline distT="0" distB="0" distL="0" distR="0" wp14:anchorId="64A16C79" wp14:editId="4F2CAC12">
+            <wp:extent cx="6400800" cy="7474438"/>
+            <wp:effectExtent l="0" t="0" r="0" b="0"/>
+            <wp:docPr id="8" name="Imagen 8" descr="Imagen que contiene captura de pantalla&#10;&#10;Descripción generada con confianza alta"/>
+            <wp:cNvGraphicFramePr>
+              <a:graphicFrameLocks xmlns:a="http://schemas.openxmlformats.org/drawingml/2006/main" noChangeAspect="1"/>
+            </wp:cNvGraphicFramePr>
+            <a:graphic xmlns:a="http://schemas.openxmlformats.org/drawingml/2006/main">
+              <a:graphicData uri="http://schemas.openxmlformats.org/drawingml/2006/picture">
+                <pic:pic xmlns:pic="http://schemas.openxmlformats.org/drawingml/2006/picture">
+                  <pic:nvPicPr>
+                    <pic:cNvPr id="8" name="2017-10-29 (5).png"/>
+                    <pic:cNvPicPr/>
+                  </pic:nvPicPr>
+                  <pic:blipFill>
+                    <a:blip r:embed="rId27">
+                      <a:extLst>
+                        <a:ext uri="{28A0092B-C50C-407E-A947-70E740481C1C}">
+                          <a14:useLocalDpi xmlns:a14="http://schemas.microsoft.com/office/drawing/2010/main" val="0"/>
+                        </a:ext>
+                      </a:extLst>
+                    </a:blip>
+                    <a:stretch>
+                      <a:fillRect/>
+                    </a:stretch>
+                  </pic:blipFill>
+                  <pic:spPr>
+                    <a:xfrm>
+                      <a:off x="0" y="0"/>
+                      <a:ext cx="6406934" cy="7481601"/>
+                    </a:xfrm>
+                    <a:prstGeom prst="rect">
+                      <a:avLst/>
+                    </a:prstGeom>
+                  </pic:spPr>
+                </pic:pic>
+              </a:graphicData>
+            </a:graphic>
+          </wp:inline>
+        </w:drawing>
+      </w:r>
+    </w:p>
+    <w:p>
+      <w:pPr>
+        <w:spacing w:before="120"/>
+        <w:jc w:val="center"/>
+        <w:rPr>
+          <w:color w:val="auto"/>
+          <w:shd w:val="clear" w:color="auto" w:fill="FFFFFF"/>
+          <w:lang w:val="es-CO"/>
+        </w:rPr>
+      </w:pPr>
+    </w:p>
+    <w:p>
+      <w:pPr>
+        <w:spacing w:before="120"/>
+        <w:rPr>
+          <w:color w:val="auto"/>
+          <w:shd w:val="clear" w:color="auto" w:fill="FFFFFF"/>
+          <w:lang w:val="es-CO"/>
+        </w:rPr>
+      </w:pPr>
+    </w:p>
+    <w:p>
+      <w:pPr>
+        <w:spacing w:before="120"/>
+        <w:rPr>
+          <w:color w:val="auto"/>
+          <w:shd w:val="clear" w:color="auto" w:fill="FFFFFF"/>
+          <w:lang w:val="es-CO"/>
+        </w:rPr>
+      </w:pPr>
+    </w:p>
+    <w:p>
+      <w:pPr>
+        <w:spacing w:before="120"/>
+        <w:rPr>
+          <w:color w:val="auto"/>
+          <w:shd w:val="clear" w:color="auto" w:fill="FFFFFF"/>
+          <w:lang w:val="es-CO"/>
+        </w:rPr>
+      </w:pPr>
+    </w:p>
+    <w:p>
+      <w:pPr>
+        <w:spacing w:before="120"/>
+        <w:rPr>
+          <w:color w:val="auto"/>
+          <w:shd w:val="clear" w:color="auto" w:fill="FFFFFF"/>
+          <w:lang w:val="es-CO"/>
+        </w:rPr>
+      </w:pPr>
+    </w:p>
+    <w:p>
+      <w:pPr>
+        <w:spacing w:before="120"/>
+        <w:rPr>
+          <w:color w:val="auto"/>
+          <w:shd w:val="clear" w:color="auto" w:fill="FFFFFF"/>
+          <w:lang w:val="es-CO"/>
+        </w:rPr>
+      </w:pPr>
+    </w:p>
+    <w:p>
+      <w:pPr>
+        <w:spacing w:before="120"/>
+        <w:rPr>
+          <w:color w:val="auto"/>
+          <w:shd w:val="clear" w:color="auto" w:fill="FFFFFF"/>
+          <w:lang w:val="es-CO"/>
+        </w:rPr>
+      </w:pPr>
+    </w:p>
+    <w:p>
+      <w:pPr>
+        <w:spacing w:before="120"/>
+        <w:rPr>
+          <w:color w:val="auto"/>
+          <w:shd w:val="clear" w:color="auto" w:fill="FFFFFF"/>
+          <w:lang w:val="es-CO"/>
+        </w:rPr>
+      </w:pPr>
+    </w:p>
+    <w:p>
+      <w:pPr>
+        <w:spacing w:before="120"/>
+        <w:jc w:val="center"/>
+        <w:rPr>
+          <w:color w:val="auto"/>
+          <w:shd w:val="clear" w:color="auto" w:fill="FFFFFF"/>
+          <w:lang w:val="es-CO"/>
+        </w:rPr>
+      </w:pPr>
+      <w:r>
+        <w:rPr>
+          <w:noProof/>
+          <w:color w:val="auto"/>
+          <w:shd w:val="clear" w:color="auto" w:fill="FFFFFF"/>
+          <w:lang w:val="es-CO"/>
+        </w:rPr>
+        <w:drawing>
+          <wp:inline distT="0" distB="0" distL="0" distR="0" wp14:anchorId="777F06F7" wp14:editId="410E0B33">
+            <wp:extent cx="5942965" cy="6316980"/>
+            <wp:effectExtent l="0" t="0" r="635" b="7620"/>
+            <wp:docPr id="9" name="Imagen 9" descr="Imagen que contiene captura de pantalla&#10;&#10;Descripción generada con confianza muy alta"/>
+            <wp:cNvGraphicFramePr>
+              <a:graphicFrameLocks xmlns:a="http://schemas.openxmlformats.org/drawingml/2006/main" noChangeAspect="1"/>
+            </wp:cNvGraphicFramePr>
+            <a:graphic xmlns:a="http://schemas.openxmlformats.org/drawingml/2006/main">
+              <a:graphicData uri="http://schemas.openxmlformats.org/drawingml/2006/picture">
+                <pic:pic xmlns:pic="http://schemas.openxmlformats.org/drawingml/2006/picture">
+                  <pic:nvPicPr>
+                    <pic:cNvPr id="9" name="2017-10-29 (6).png"/>
+                    <pic:cNvPicPr/>
+                  </pic:nvPicPr>
+                  <pic:blipFill>
+                    <a:blip r:embed="rId28">
+                      <a:extLst>
+                        <a:ext uri="{28A0092B-C50C-407E-A947-70E740481C1C}">
+                          <a14:useLocalDpi xmlns:a14="http://schemas.microsoft.com/office/drawing/2010/main" val="0"/>
+                        </a:ext>
+                      </a:extLst>
+                    </a:blip>
+                    <a:stretch>
+                      <a:fillRect/>
+                    </a:stretch>
+                  </pic:blipFill>
+                  <pic:spPr>
+                    <a:xfrm>
+                      <a:off x="0" y="0"/>
+                      <a:ext cx="5954390" cy="6329124"/>
+                    </a:xfrm>
+                    <a:prstGeom prst="rect">
+                      <a:avLst/>
+                    </a:prstGeom>
+                  </pic:spPr>
+                </pic:pic>
+              </a:graphicData>
+            </a:graphic>
+          </wp:inline>
+        </w:drawing>
+      </w:r>
+    </w:p>
+    <w:p>
+      <w:pPr>
+        <w:spacing w:before="120"/>
+        <w:rPr>
+          <w:color w:val="auto"/>
+          <w:lang w:val="es-CO"/>
+        </w:rPr>
+      </w:pPr>
+    </w:p>
+    <w:p>
+      <w:pPr>
+        <w:spacing w:before="120"/>
+        <w:rPr>
+          <w:color w:val="auto"/>
+          <w:lang w:val="es-CO"/>
+        </w:rPr>
+      </w:pPr>
+    </w:p>
+    <w:p>
+      <w:pPr>
+        <w:spacing w:before="120"/>
+        <w:rPr>
+          <w:color w:val="auto"/>
+          <w:lang w:val="es-CO"/>
+        </w:rPr>
+      </w:pPr>
+    </w:p>
+    <w:p>
+      <w:pPr>
+        <w:spacing w:before="120"/>
+        <w:rPr>
+          <w:color w:val="auto"/>
+          <w:lang w:val="es-CO"/>
+        </w:rPr>
+      </w:pPr>
+    </w:p>
+    <w:p>
+      <w:pPr>
+        <w:spacing w:before="120"/>
+        <w:rPr>
+          <w:color w:val="auto"/>
+          <w:lang w:val="es-CO"/>
+        </w:rPr>
+      </w:pPr>
+    </w:p>
+    <w:p>
+      <w:pPr>
+        <w:spacing w:before="120"/>
+        <w:rPr>
+          <w:b/>
+          <w:color w:val="auto"/>
+          <w:lang w:val="es-CO"/>
+        </w:rPr>
+      </w:pPr>
+      <w:r>
+        <w:rPr>
+          <w:b/>
+          <w:color w:val="auto"/>
+          <w:lang w:val="es-CO"/>
+        </w:rPr>
+        <w:lastRenderedPageBreak/>
+        <w:t xml:space="preserve">6.2 </w:t>
+      </w:r>
+      <w:r>
+        <w:rPr>
+          <w:b/>
+          <w:color w:val="auto"/>
+          <w:lang w:val="es-CO"/>
+        </w:rPr>
+        <w:t>Reporte de historial en el informe</w:t>
+      </w:r>
+      <w:bookmarkStart w:id="5" w:name="_GoBack"/>
+      <w:bookmarkEnd w:id="5"/>
+    </w:p>
+    <w:p>
+      <w:pPr>
+        <w:spacing w:before="120"/>
+        <w:jc w:val="center"/>
+        <w:rPr>
+          <w:b/>
+          <w:color w:val="auto"/>
+          <w:lang w:val="es-CO"/>
+        </w:rPr>
+      </w:pPr>
+      <w:r>
+        <w:rPr>
+          <w:b/>
+          <w:noProof/>
+          <w:color w:val="auto"/>
+          <w:lang w:val="es-CO"/>
+        </w:rPr>
+        <w:drawing>
+          <wp:inline distT="0" distB="0" distL="0" distR="0" wp14:anchorId="2C49D3BD" wp14:editId="502DCB42">
+            <wp:extent cx="2034716" cy="6927180"/>
+            <wp:effectExtent l="0" t="0" r="3810" b="7620"/>
+            <wp:docPr id="10" name="Imagen 10" descr="Imagen que contiene captura de pantalla&#10;&#10;Descripción generada con confianza muy alta"/>
+            <wp:cNvGraphicFramePr>
+              <a:graphicFrameLocks xmlns:a="http://schemas.openxmlformats.org/drawingml/2006/main" noChangeAspect="1"/>
+            </wp:cNvGraphicFramePr>
+            <a:graphic xmlns:a="http://schemas.openxmlformats.org/drawingml/2006/main">
+              <a:graphicData uri="http://schemas.openxmlformats.org/drawingml/2006/picture">
+                <pic:pic xmlns:pic="http://schemas.openxmlformats.org/drawingml/2006/picture">
+                  <pic:nvPicPr>
+                    <pic:cNvPr id="10" name="2017-10-29.png"/>
+                    <pic:cNvPicPr/>
+                  </pic:nvPicPr>
+                  <pic:blipFill>
+                    <a:blip r:embed="rId29">
+                      <a:extLst>
+                        <a:ext uri="{28A0092B-C50C-407E-A947-70E740481C1C}">
+                          <a14:useLocalDpi xmlns:a14="http://schemas.microsoft.com/office/drawing/2010/main" val="0"/>
+                        </a:ext>
+                      </a:extLst>
+                    </a:blip>
+                    <a:stretch>
+                      <a:fillRect/>
+                    </a:stretch>
+                  </pic:blipFill>
+                  <pic:spPr>
+                    <a:xfrm>
+                      <a:off x="0" y="0"/>
+                      <a:ext cx="2034716" cy="6927180"/>
+                    </a:xfrm>
+                    <a:prstGeom prst="rect">
+                      <a:avLst/>
+                    </a:prstGeom>
+                  </pic:spPr>
+                </pic:pic>
+              </a:graphicData>
+            </a:graphic>
+          </wp:inline>
+        </w:drawing>
       </w:r>
     </w:p>
     <w:sectPr>
       <w:type w:val="continuous"/>
       <w:pgSz w:w="12240" w:h="15840"/>
       <w:pgMar w:top="1224" w:right="1080" w:bottom="1440" w:left="1080" w:header="0" w:footer="720" w:gutter="0"/>
-      <w:cols w:num="2" w:space="720" w:equalWidth="0">
-        <w:col w:w="4824" w:space="432"/>
-        <w:col w:w="4824" w:space="0"/>
-      </w:cols>
+      <w:cols w:space="432"/>
     </w:sectPr>
   </w:body>
 </w:document>
@@ -9214,4 +10108,16 @@
     </a:ext>
   </a:extLst>
 </a:theme>
+</file>
+
+<file path=customXml/item1.xml><?xml version="1.0" encoding="utf-8"?>
+<b:Sources xmlns:b="http://schemas.openxmlformats.org/officeDocument/2006/bibliography" xmlns="http://schemas.openxmlformats.org/officeDocument/2006/bibliography" SelectedStyle="\APASixthEditionOfficeOnline.xsl" StyleName="APA" Version="6"/>
+</file>
+
+<file path=customXml/itemProps1.xml><?xml version="1.0" encoding="utf-8"?>
+<ds:datastoreItem xmlns:ds="http://schemas.openxmlformats.org/officeDocument/2006/customXml" ds:itemID="{83936006-3301-42CA-B428-C43B865BFA61}">
+  <ds:schemaRefs>
+    <ds:schemaRef ds:uri="http://schemas.openxmlformats.org/officeDocument/2006/bibliography"/>
+  </ds:schemaRefs>
+</ds:datastoreItem>
 </file>
</xml_diff>